<commit_message>
on a modifier le fichier, et ajouter un autre
</commit_message>
<xml_diff>
--- a/CS NATHAN.docx
+++ b/CS NATHAN.docx
@@ -254,6 +254,12 @@
           <w:lang w:val="en-US"/>
         </w:rPr>
         <w:t>2020 AT THE BISTA HOTEL</w:t>
+      </w:r>
+      <w:r>
+        <w:rPr>
+          <w:lang w:val="en-US"/>
+        </w:rPr>
+        <w:t xml:space="preserve"> je m’entrainne</w:t>
       </w:r>
       <w:bookmarkStart w:id="0" w:name="_GoBack"/>
       <w:bookmarkEnd w:id="0"/>

</xml_diff>